<commit_message>
* Updated hupsel_helper to make it possible to plot a newly added Series in de dataframe (also when it does not have units * updated/cleaned various notebooks * moved some data files to the data directory
</commit_message>
<xml_diff>
--- a/Step-3-4/Actual_ET_3_4-answer-sheet.docx
+++ b/Step-3-4/Actual_ET_3_4-answer-sheet.docx
@@ -1,6 +1,6 @@
 
 <file path=word/document.xml><?xml version="1.0" encoding="utf-8"?>
-<w:document xmlns:wpc="http://schemas.microsoft.com/office/word/2010/wordprocessingCanvas" xmlns:cx="http://schemas.microsoft.com/office/drawing/2014/chartex" xmlns:cx1="http://schemas.microsoft.com/office/drawing/2015/9/8/chartex" xmlns:cx2="http://schemas.microsoft.com/office/drawing/2015/10/21/chartex" xmlns:cx3="http://schemas.microsoft.com/office/drawing/2016/5/9/chartex" xmlns:cx4="http://schemas.microsoft.com/office/drawing/2016/5/10/chartex" xmlns:cx5="http://schemas.microsoft.com/office/drawing/2016/5/11/chartex" xmlns:cx6="http://schemas.microsoft.com/office/drawing/2016/5/12/chartex" xmlns:cx7="http://schemas.microsoft.com/office/drawing/2016/5/13/chartex" xmlns:cx8="http://schemas.microsoft.com/office/drawing/2016/5/14/chartex" xmlns:mc="http://schemas.openxmlformats.org/markup-compatibility/2006" xmlns:aink="http://schemas.microsoft.com/office/drawing/2016/ink" xmlns:am3d="http://schemas.microsoft.com/office/drawing/2017/model3d" xmlns:o="urn:schemas-microsoft-com:office:office" xmlns:r="http://schemas.openxmlformats.org/officeDocument/2006/relationships" xmlns:m="http://schemas.openxmlformats.org/officeDocument/2006/math" xmlns:v="urn:schemas-microsoft-com:vml" xmlns:wp14="http://schemas.microsoft.com/office/word/2010/wordprocessingDrawing" xmlns:wp="http://schemas.openxmlformats.org/drawingml/2006/wordprocessingDrawing" xmlns:w10="urn:schemas-microsoft-com:office:word" xmlns:w="http://schemas.openxmlformats.org/wordprocessingml/2006/main" xmlns:w14="http://schemas.microsoft.com/office/word/2010/wordml" xmlns:w15="http://schemas.microsoft.com/office/word/2012/wordml" xmlns:w16cex="http://schemas.microsoft.com/office/word/2018/wordml/cex" xmlns:w16cid="http://schemas.microsoft.com/office/word/2016/wordml/cid" xmlns:w16="http://schemas.microsoft.com/office/word/2018/wordml" xmlns:w16se="http://schemas.microsoft.com/office/word/2015/wordml/symex" xmlns:wpg="http://schemas.microsoft.com/office/word/2010/wordprocessingGroup" xmlns:wpi="http://schemas.microsoft.com/office/word/2010/wordprocessingInk" xmlns:wne="http://schemas.microsoft.com/office/word/2006/wordml" xmlns:wps="http://schemas.microsoft.com/office/word/2010/wordprocessingShape" mc:Ignorable="w14 w15 w16se w16cid w16 w16cex wp14">
+<w:document xmlns:wpc="http://schemas.microsoft.com/office/word/2010/wordprocessingCanvas" xmlns:cx="http://schemas.microsoft.com/office/drawing/2014/chartex" xmlns:cx1="http://schemas.microsoft.com/office/drawing/2015/9/8/chartex" xmlns:cx2="http://schemas.microsoft.com/office/drawing/2015/10/21/chartex" xmlns:cx3="http://schemas.microsoft.com/office/drawing/2016/5/9/chartex" xmlns:cx4="http://schemas.microsoft.com/office/drawing/2016/5/10/chartex" xmlns:cx5="http://schemas.microsoft.com/office/drawing/2016/5/11/chartex" xmlns:cx6="http://schemas.microsoft.com/office/drawing/2016/5/12/chartex" xmlns:cx7="http://schemas.microsoft.com/office/drawing/2016/5/13/chartex" xmlns:cx8="http://schemas.microsoft.com/office/drawing/2016/5/14/chartex" xmlns:mc="http://schemas.openxmlformats.org/markup-compatibility/2006" xmlns:aink="http://schemas.microsoft.com/office/drawing/2016/ink" xmlns:am3d="http://schemas.microsoft.com/office/drawing/2017/model3d" xmlns:o="urn:schemas-microsoft-com:office:office" xmlns:oel="http://schemas.microsoft.com/office/2019/extlst" xmlns:r="http://schemas.openxmlformats.org/officeDocument/2006/relationships" xmlns:m="http://schemas.openxmlformats.org/officeDocument/2006/math" xmlns:v="urn:schemas-microsoft-com:vml" xmlns:wp14="http://schemas.microsoft.com/office/word/2010/wordprocessingDrawing" xmlns:wp="http://schemas.openxmlformats.org/drawingml/2006/wordprocessingDrawing" xmlns:w10="urn:schemas-microsoft-com:office:word" xmlns:w="http://schemas.openxmlformats.org/wordprocessingml/2006/main" xmlns:w14="http://schemas.microsoft.com/office/word/2010/wordml" xmlns:w15="http://schemas.microsoft.com/office/word/2012/wordml" xmlns:w16cex="http://schemas.microsoft.com/office/word/2018/wordml/cex" xmlns:w16cid="http://schemas.microsoft.com/office/word/2016/wordml/cid" xmlns:w16="http://schemas.microsoft.com/office/word/2018/wordml" xmlns:w16sdtdh="http://schemas.microsoft.com/office/word/2020/wordml/sdtdatahash" xmlns:w16se="http://schemas.microsoft.com/office/word/2015/wordml/symex" xmlns:wpg="http://schemas.microsoft.com/office/word/2010/wordprocessingGroup" xmlns:wpi="http://schemas.microsoft.com/office/word/2010/wordprocessingInk" xmlns:wne="http://schemas.microsoft.com/office/word/2006/wordml" xmlns:wps="http://schemas.microsoft.com/office/word/2010/wordprocessingShape" mc:Ignorable="w14 w15 w16se w16cid w16 w16cex w16sdtdh wp14">
   <w:body>
     <w:p>
       <w:pPr>
@@ -15,8 +15,17 @@
           <w:b/>
           <w:sz w:val="32"/>
         </w:rPr>
-        <w:t>Actual ET of Hupsel</w:t>
-      </w:r>
+        <w:t xml:space="preserve">Actual ET of </w:t>
+      </w:r>
+      <w:proofErr w:type="spellStart"/>
+      <w:r>
+        <w:rPr>
+          <w:b/>
+          <w:sz w:val="32"/>
+        </w:rPr>
+        <w:t>Hupsel</w:t>
+      </w:r>
+      <w:proofErr w:type="spellEnd"/>
       <w:r>
         <w:rPr>
           <w:b/>
@@ -70,11 +79,16 @@
           </w:tcPr>
           <w:bookmarkEnd w:id="0"/>
           <w:p>
+            <w:proofErr w:type="gramStart"/>
             <w:r>
               <w:t xml:space="preserve">Student </w:t>
             </w:r>
             <w:r>
-              <w:t xml:space="preserve"> (name)</w:t>
+              <w:t xml:space="preserve"> (</w:t>
+            </w:r>
+            <w:proofErr w:type="gramEnd"/>
+            <w:r>
+              <w:t>name)</w:t>
             </w:r>
           </w:p>
         </w:tc>
@@ -95,50 +109,62 @@
       </w:pPr>
     </w:p>
     <w:p>
-      <w:pPr>
-        <w:rPr>
-          <w:b/>
-          <w:bCs/>
-        </w:rPr>
-      </w:pPr>
-      <w:r>
-        <w:rPr>
-          <w:b/>
-          <w:bCs/>
-        </w:rPr>
-        <w:t>At the end of this practical, upload this document to the Brightspace assignment</w:t>
+      <w:r>
+        <w:t>F</w:t>
+      </w:r>
+      <w:r>
+        <w:t xml:space="preserve">irst collect </w:t>
+      </w:r>
+      <w:proofErr w:type="gramStart"/>
+      <w:r>
+        <w:t>some of</w:t>
+      </w:r>
+      <w:proofErr w:type="gramEnd"/>
+      <w:r>
+        <w:t xml:space="preserve"> your insights from Step 1 and Step 2 here.</w:t>
       </w:r>
     </w:p>
     <w:p>
-      <w:r>
-        <w:t>First collect some of your insights from Step 1 and Step 2 here.</w:t>
+      <w:pPr>
+        <w:pStyle w:val="Heading1"/>
+      </w:pPr>
+      <w:r>
+        <w:t>Preparation</w:t>
       </w:r>
     </w:p>
     <w:p>
       <w:pPr>
-        <w:pStyle w:val="Heading1"/>
-      </w:pPr>
-      <w:r>
-        <w:t>Preparation</w:t>
+        <w:pStyle w:val="Heading2"/>
+      </w:pPr>
+      <w:r>
+        <w:t>Step 1: crop factors for grass – 201</w:t>
+      </w:r>
+      <w:r>
+        <w:t>4</w:t>
+      </w:r>
+      <w:r>
+        <w:t xml:space="preserve"> </w:t>
+      </w:r>
+      <w:proofErr w:type="spellStart"/>
+      <w:r>
+        <w:t>Hupsel</w:t>
+      </w:r>
+      <w:proofErr w:type="spellEnd"/>
+      <w:r>
+        <w:t xml:space="preserve"> data.</w:t>
       </w:r>
     </w:p>
     <w:p>
-      <w:pPr>
-        <w:pStyle w:val="Heading2"/>
-      </w:pPr>
-      <w:r>
-        <w:t>Step 1: crop factors for grass – 201</w:t>
-      </w:r>
-      <w:r>
-        <w:t>1</w:t>
-      </w:r>
-      <w:r>
-        <w:t xml:space="preserve"> Hupsel data.</w:t>
-      </w:r>
-    </w:p>
-    <w:p>
-      <w:r>
-        <w:t>What is the overall magnitude the crop factor? Is the crop factor constant over time, and if not, can you explain the variations (or at least bring forward a hypothesis)?</w:t>
+      <w:r>
+        <w:t xml:space="preserve">What is the overall </w:t>
+      </w:r>
+      <w:proofErr w:type="gramStart"/>
+      <w:r>
+        <w:t>magnitude</w:t>
+      </w:r>
+      <w:proofErr w:type="gramEnd"/>
+      <w:r>
+        <w:t xml:space="preserve"> the crop factor? Is the crop factor constant over time, and if not, can you explain the variations (or at least bring forward a hypothesis)?</w:t>
       </w:r>
     </w:p>
     <w:tbl>
@@ -250,8 +276,30 @@
               <w:rPr>
                 <w:b/>
               </w:rPr>
-              <w:t>What determines the variabililty</w:t>
-            </w:r>
+              <w:t xml:space="preserve">What </w:t>
+            </w:r>
+            <w:proofErr w:type="gramStart"/>
+            <w:r>
+              <w:rPr>
+                <w:b/>
+              </w:rPr>
+              <w:t>determines</w:t>
+            </w:r>
+            <w:proofErr w:type="gramEnd"/>
+            <w:r>
+              <w:rPr>
+                <w:b/>
+              </w:rPr>
+              <w:t xml:space="preserve"> the </w:t>
+            </w:r>
+            <w:proofErr w:type="spellStart"/>
+            <w:r>
+              <w:rPr>
+                <w:b/>
+              </w:rPr>
+              <w:t>variabililty</w:t>
+            </w:r>
+            <w:proofErr w:type="spellEnd"/>
           </w:p>
         </w:tc>
         <w:tc>
@@ -265,7 +313,23 @@
     <w:p/>
     <w:p>
       <w:r>
-        <w:t>In the table below, indicate a few conditions: give the typical value for the ‘crop factor’ for grass evapotranspiration, and the variables that characterize that condition (e.g. when no rain and high temperatures -&gt; crop factor = ...). It is up to you to see how many conditions you distinguish (i.e. how many rows you fill) and how many variables you need to describe a given condition (how many columns you need).</w:t>
+        <w:t>In the table below, indicate a few conditions: give the typical value for the ‘crop factor’ for grass evapotranspiration, and the variables that characterize that condition (</w:t>
+      </w:r>
+      <w:proofErr w:type="gramStart"/>
+      <w:r>
+        <w:t>e.g.</w:t>
+      </w:r>
+      <w:proofErr w:type="gramEnd"/>
+      <w:r>
+        <w:t xml:space="preserve"> when no rain and high temperatures -&gt; crop factor = ...). It is up to you to see how many conditions you distinguish (</w:t>
+      </w:r>
+      <w:proofErr w:type="gramStart"/>
+      <w:r>
+        <w:t>i.e.</w:t>
+      </w:r>
+      <w:proofErr w:type="gramEnd"/>
+      <w:r>
+        <w:t xml:space="preserve"> how many rows you fill) and how many variables you need to describe a given condition (how many columns you need).</w:t>
       </w:r>
     </w:p>
     <w:tbl>
@@ -565,12 +629,28 @@
         <w:pStyle w:val="Heading2"/>
       </w:pPr>
       <w:r>
-        <w:t>Step 2: crop factors for bare soil – 2009 Transregio data.</w:t>
+        <w:t xml:space="preserve">Step 2: crop factors for bare soil – 2009 </w:t>
+      </w:r>
+      <w:proofErr w:type="spellStart"/>
+      <w:r>
+        <w:t>Transregio</w:t>
+      </w:r>
+      <w:proofErr w:type="spellEnd"/>
+      <w:r>
+        <w:t xml:space="preserve"> data.</w:t>
       </w:r>
     </w:p>
     <w:p>
       <w:r>
-        <w:t>What is the overall magnitude the crop factor? Is the crop factor constant over time, and if not, can you explain the variations (or at least bring forward a hypothesis)?</w:t>
+        <w:t xml:space="preserve">What is the overall </w:t>
+      </w:r>
+      <w:proofErr w:type="gramStart"/>
+      <w:r>
+        <w:t>magnitude</w:t>
+      </w:r>
+      <w:proofErr w:type="gramEnd"/>
+      <w:r>
+        <w:t xml:space="preserve"> the crop factor? Is the crop factor constant over time, and if not, can you explain the variations (or at least bring forward a hypothesis)?</w:t>
       </w:r>
     </w:p>
     <w:tbl>
@@ -682,8 +762,30 @@
               <w:rPr>
                 <w:b/>
               </w:rPr>
-              <w:t>What determines the variabililty</w:t>
-            </w:r>
+              <w:t xml:space="preserve">What </w:t>
+            </w:r>
+            <w:proofErr w:type="gramStart"/>
+            <w:r>
+              <w:rPr>
+                <w:b/>
+              </w:rPr>
+              <w:t>determines</w:t>
+            </w:r>
+            <w:proofErr w:type="gramEnd"/>
+            <w:r>
+              <w:rPr>
+                <w:b/>
+              </w:rPr>
+              <w:t xml:space="preserve"> the </w:t>
+            </w:r>
+            <w:proofErr w:type="spellStart"/>
+            <w:r>
+              <w:rPr>
+                <w:b/>
+              </w:rPr>
+              <w:t>variabililty</w:t>
+            </w:r>
+            <w:proofErr w:type="spellEnd"/>
           </w:p>
         </w:tc>
         <w:tc>
@@ -697,8 +799,27 @@
     <w:p/>
     <w:p>
       <w:r>
+        <w:t>In the table below, indicate a few conditions: give the typical value for the ‘crop factor’ for bare soil evaporation, and the variables that characterize that condition (</w:t>
+      </w:r>
+      <w:proofErr w:type="gramStart"/>
+      <w:r>
+        <w:t>e.g.</w:t>
+      </w:r>
+      <w:proofErr w:type="gramEnd"/>
+      <w:r>
+        <w:t xml:space="preserve"> when no rain and high temperatures -&gt; crop factor = ...). It is up to you to see how many </w:t>
+      </w:r>
+      <w:r>
         <w:lastRenderedPageBreak/>
-        <w:t>In the table below, indicate a few conditions: give the typical value for the ‘crop factor’ for bare soil evaporation, and the variables that characterize that condition (e.g. when no rain and high temperatures -&gt; crop factor = ...). It is up to you to see how many conditions you distinguish (i.e. how many rows you fill) and how many variables you need to describe a given condition (how many columns you need).</w:t>
+        <w:t>conditions you distinguish (</w:t>
+      </w:r>
+      <w:proofErr w:type="gramStart"/>
+      <w:r>
+        <w:t>i.e.</w:t>
+      </w:r>
+      <w:proofErr w:type="gramEnd"/>
+      <w:r>
+        <w:t xml:space="preserve"> how many rows you fill) and how many variables you need to describe a given condition (how many columns you need).</w:t>
       </w:r>
     </w:p>
     <w:tbl>
@@ -1007,7 +1128,7 @@
         <w:t>Characterize conditions in the May 202</w:t>
       </w:r>
       <w:r>
-        <w:t>2</w:t>
+        <w:t>3</w:t>
       </w:r>
       <w:r>
         <w:t xml:space="preserve"> dataset</w:t>
@@ -1015,7 +1136,15 @@
     </w:p>
     <w:p>
       <w:r>
-        <w:t>In the table below describe the weather conditions in the 3-week period in broad terms. Insert graphs of some of the variables, and describe in words the variation that you observe (keep it concise).</w:t>
+        <w:t xml:space="preserve">In the table below describe the weather conditions in the 3-week period in broad terms. Insert graphs of some of the </w:t>
+      </w:r>
+      <w:proofErr w:type="gramStart"/>
+      <w:r>
+        <w:t>variables, and</w:t>
+      </w:r>
+      <w:proofErr w:type="gramEnd"/>
+      <w:r>
+        <w:t xml:space="preserve"> describe in words the variation that you observe (keep it concise).</w:t>
       </w:r>
     </w:p>
     <w:tbl>
@@ -1197,7 +1326,15 @@
     <w:p/>
     <w:p>
       <w:r>
-        <w:t>Based on your analysis above, try to identify a number of periods of similar weather and concisely describe them. Indicate them with the start and end day (day in May 2014). The number of rows in the table is arbitrary</w:t>
+        <w:t xml:space="preserve">Based on your analysis above, try to </w:t>
+      </w:r>
+      <w:proofErr w:type="gramStart"/>
+      <w:r>
+        <w:t>identify</w:t>
+      </w:r>
+      <w:proofErr w:type="gramEnd"/>
+      <w:r>
+        <w:t xml:space="preserve"> a number of periods of similar weather and concisely describe them. Indicate them with the start and end day (day in May 2014). The number of rows in the table is arbitrary</w:t>
       </w:r>
     </w:p>
     <w:tbl>
@@ -1403,13 +1540,13 @@
         <w:t xml:space="preserve"> for May 202</w:t>
       </w:r>
       <w:r>
-        <w:t>2</w:t>
+        <w:t>3</w:t>
       </w:r>
       <w:r>
         <w:t xml:space="preserve"> (are the values reasonable. how do they compare to the values you computed for 201</w:t>
       </w:r>
       <w:r>
-        <w:t>1</w:t>
+        <w:t>4</w:t>
       </w:r>
       <w:r>
         <w:t>?).</w:t>
@@ -1456,7 +1593,15 @@
     </w:p>
     <w:p>
       <w:r>
-        <w:t>In the table below explain how you constructed your time series for the crop factor for grass (if you clearly explained it un the preparation section above, just refer there) and give the values and/or include a graph.</w:t>
+        <w:t xml:space="preserve">In the table below explain how you constructed your time series for the crop factor for grass (if you clearly explained it un the preparation section above, just </w:t>
+      </w:r>
+      <w:proofErr w:type="gramStart"/>
+      <w:r>
+        <w:t>refer</w:t>
+      </w:r>
+      <w:proofErr w:type="gramEnd"/>
+      <w:r>
+        <w:t xml:space="preserve"> there) and give the values and/or include a graph.</w:t>
       </w:r>
     </w:p>
     <w:tbl>
@@ -1555,7 +1700,15 @@
     </w:p>
     <w:p>
       <w:r>
-        <w:t>In the table below explain how you constructed your time series for the crop factor for grass (if you clearly explained it un the preparation section above, just refer there) and give the values and/or include a graph.</w:t>
+        <w:t xml:space="preserve">In the table below explain how you constructed your time series for the crop factor for grass (if you clearly explained it un the preparation section above, just </w:t>
+      </w:r>
+      <w:proofErr w:type="gramStart"/>
+      <w:r>
+        <w:t>refer</w:t>
+      </w:r>
+      <w:proofErr w:type="gramEnd"/>
+      <w:r>
+        <w:t xml:space="preserve"> there) and give the values and/or include a graph.</w:t>
       </w:r>
     </w:p>
     <w:tbl>
@@ -1725,12 +1878,28 @@
         <w:pStyle w:val="Heading1"/>
       </w:pPr>
       <w:r>
-        <w:t>Actual ET for the Hupsel catchment</w:t>
+        <w:t xml:space="preserve">Actual ET for the </w:t>
+      </w:r>
+      <w:proofErr w:type="spellStart"/>
+      <w:r>
+        <w:t>Hupsel</w:t>
+      </w:r>
+      <w:proofErr w:type="spellEnd"/>
+      <w:r>
+        <w:t xml:space="preserve"> catchment</w:t>
       </w:r>
     </w:p>
     <w:p>
       <w:r>
-        <w:t>In the table below explain how you constructed your time series for the actual ET of the catchment as a whole give the values and/or include a graph.</w:t>
+        <w:t xml:space="preserve">In the table below explain how you constructed your time series for the actual ET of the catchment </w:t>
+      </w:r>
+      <w:proofErr w:type="gramStart"/>
+      <w:r>
+        <w:t>as a whole give</w:t>
+      </w:r>
+      <w:proofErr w:type="gramEnd"/>
+      <w:r>
+        <w:t xml:space="preserve"> the values and/or include a graph.</w:t>
       </w:r>
     </w:p>
     <w:tbl>
@@ -1818,7 +1987,7 @@
 </file>
 
 <file path=word/numbering.xml><?xml version="1.0" encoding="utf-8"?>
-<w:numbering xmlns:wpc="http://schemas.microsoft.com/office/word/2010/wordprocessingCanvas" xmlns:cx="http://schemas.microsoft.com/office/drawing/2014/chartex" xmlns:cx1="http://schemas.microsoft.com/office/drawing/2015/9/8/chartex" xmlns:cx2="http://schemas.microsoft.com/office/drawing/2015/10/21/chartex" xmlns:cx3="http://schemas.microsoft.com/office/drawing/2016/5/9/chartex" xmlns:cx4="http://schemas.microsoft.com/office/drawing/2016/5/10/chartex" xmlns:cx5="http://schemas.microsoft.com/office/drawing/2016/5/11/chartex" xmlns:cx6="http://schemas.microsoft.com/office/drawing/2016/5/12/chartex" xmlns:cx7="http://schemas.microsoft.com/office/drawing/2016/5/13/chartex" xmlns:cx8="http://schemas.microsoft.com/office/drawing/2016/5/14/chartex" xmlns:mc="http://schemas.openxmlformats.org/markup-compatibility/2006" xmlns:aink="http://schemas.microsoft.com/office/drawing/2016/ink" xmlns:am3d="http://schemas.microsoft.com/office/drawing/2017/model3d" xmlns:o="urn:schemas-microsoft-com:office:office" xmlns:r="http://schemas.openxmlformats.org/officeDocument/2006/relationships" xmlns:m="http://schemas.openxmlformats.org/officeDocument/2006/math" xmlns:v="urn:schemas-microsoft-com:vml" xmlns:wp14="http://schemas.microsoft.com/office/word/2010/wordprocessingDrawing" xmlns:wp="http://schemas.openxmlformats.org/drawingml/2006/wordprocessingDrawing" xmlns:w10="urn:schemas-microsoft-com:office:word" xmlns:w="http://schemas.openxmlformats.org/wordprocessingml/2006/main" xmlns:w14="http://schemas.microsoft.com/office/word/2010/wordml" xmlns:w15="http://schemas.microsoft.com/office/word/2012/wordml" xmlns:w16cex="http://schemas.microsoft.com/office/word/2018/wordml/cex" xmlns:w16cid="http://schemas.microsoft.com/office/word/2016/wordml/cid" xmlns:w16="http://schemas.microsoft.com/office/word/2018/wordml" xmlns:w16se="http://schemas.microsoft.com/office/word/2015/wordml/symex" xmlns:wpg="http://schemas.microsoft.com/office/word/2010/wordprocessingGroup" xmlns:wpi="http://schemas.microsoft.com/office/word/2010/wordprocessingInk" xmlns:wne="http://schemas.microsoft.com/office/word/2006/wordml" xmlns:wps="http://schemas.microsoft.com/office/word/2010/wordprocessingShape" mc:Ignorable="w14 w15 w16se w16cid w16 w16cex wp14">
+<w:numbering xmlns:wpc="http://schemas.microsoft.com/office/word/2010/wordprocessingCanvas" xmlns:cx="http://schemas.microsoft.com/office/drawing/2014/chartex" xmlns:cx1="http://schemas.microsoft.com/office/drawing/2015/9/8/chartex" xmlns:cx2="http://schemas.microsoft.com/office/drawing/2015/10/21/chartex" xmlns:cx3="http://schemas.microsoft.com/office/drawing/2016/5/9/chartex" xmlns:cx4="http://schemas.microsoft.com/office/drawing/2016/5/10/chartex" xmlns:cx5="http://schemas.microsoft.com/office/drawing/2016/5/11/chartex" xmlns:cx6="http://schemas.microsoft.com/office/drawing/2016/5/12/chartex" xmlns:cx7="http://schemas.microsoft.com/office/drawing/2016/5/13/chartex" xmlns:cx8="http://schemas.microsoft.com/office/drawing/2016/5/14/chartex" xmlns:mc="http://schemas.openxmlformats.org/markup-compatibility/2006" xmlns:aink="http://schemas.microsoft.com/office/drawing/2016/ink" xmlns:am3d="http://schemas.microsoft.com/office/drawing/2017/model3d" xmlns:o="urn:schemas-microsoft-com:office:office" xmlns:oel="http://schemas.microsoft.com/office/2019/extlst" xmlns:r="http://schemas.openxmlformats.org/officeDocument/2006/relationships" xmlns:m="http://schemas.openxmlformats.org/officeDocument/2006/math" xmlns:v="urn:schemas-microsoft-com:vml" xmlns:wp14="http://schemas.microsoft.com/office/word/2010/wordprocessingDrawing" xmlns:wp="http://schemas.openxmlformats.org/drawingml/2006/wordprocessingDrawing" xmlns:w10="urn:schemas-microsoft-com:office:word" xmlns:w="http://schemas.openxmlformats.org/wordprocessingml/2006/main" xmlns:w14="http://schemas.microsoft.com/office/word/2010/wordml" xmlns:w15="http://schemas.microsoft.com/office/word/2012/wordml" xmlns:w16cex="http://schemas.microsoft.com/office/word/2018/wordml/cex" xmlns:w16cid="http://schemas.microsoft.com/office/word/2016/wordml/cid" xmlns:w16="http://schemas.microsoft.com/office/word/2018/wordml" xmlns:w16sdtdh="http://schemas.microsoft.com/office/word/2020/wordml/sdtdatahash" xmlns:w16se="http://schemas.microsoft.com/office/word/2015/wordml/symex" xmlns:wpg="http://schemas.microsoft.com/office/word/2010/wordprocessingGroup" xmlns:wpi="http://schemas.microsoft.com/office/word/2010/wordprocessingInk" xmlns:wne="http://schemas.microsoft.com/office/word/2006/wordml" xmlns:wps="http://schemas.microsoft.com/office/word/2010/wordprocessingShape" mc:Ignorable="w14 w15 w16se w16cid w16 w16cex w16sdtdh wp14">
   <w:abstractNum w:abstractNumId="0" w15:restartNumberingAfterBreak="0">
     <w:nsid w:val="0B9C0586"/>
     <w:multiLevelType w:val="hybridMultilevel"/>
@@ -2283,35 +2452,35 @@
       </w:pPr>
     </w:lvl>
   </w:abstractNum>
-  <w:num w:numId="1">
+  <w:num w:numId="1" w16cid:durableId="679813895">
     <w:abstractNumId w:val="0"/>
   </w:num>
-  <w:num w:numId="2">
+  <w:num w:numId="2" w16cid:durableId="691345125">
     <w:abstractNumId w:val="2"/>
   </w:num>
-  <w:num w:numId="3">
+  <w:num w:numId="3" w16cid:durableId="313997552">
     <w:abstractNumId w:val="3"/>
   </w:num>
-  <w:num w:numId="4">
+  <w:num w:numId="4" w16cid:durableId="1246232985">
     <w:abstractNumId w:val="3"/>
     <w:lvlOverride w:ilvl="0">
       <w:startOverride w:val="1"/>
     </w:lvlOverride>
   </w:num>
-  <w:num w:numId="5">
+  <w:num w:numId="5" w16cid:durableId="352459654">
     <w:abstractNumId w:val="3"/>
     <w:lvlOverride w:ilvl="0">
       <w:startOverride w:val="1"/>
     </w:lvlOverride>
   </w:num>
-  <w:num w:numId="6">
+  <w:num w:numId="6" w16cid:durableId="2008291571">
     <w:abstractNumId w:val="1"/>
   </w:num>
 </w:numbering>
 </file>
 
 <file path=word/styles.xml><?xml version="1.0" encoding="utf-8"?>
-<w:styles xmlns:mc="http://schemas.openxmlformats.org/markup-compatibility/2006" xmlns:r="http://schemas.openxmlformats.org/officeDocument/2006/relationships" xmlns:w="http://schemas.openxmlformats.org/wordprocessingml/2006/main" xmlns:w14="http://schemas.microsoft.com/office/word/2010/wordml" xmlns:w15="http://schemas.microsoft.com/office/word/2012/wordml" xmlns:w16cex="http://schemas.microsoft.com/office/word/2018/wordml/cex" xmlns:w16cid="http://schemas.microsoft.com/office/word/2016/wordml/cid" xmlns:w16="http://schemas.microsoft.com/office/word/2018/wordml" xmlns:w16se="http://schemas.microsoft.com/office/word/2015/wordml/symex" mc:Ignorable="w14 w15 w16se w16cid w16 w16cex">
+<w:styles xmlns:mc="http://schemas.openxmlformats.org/markup-compatibility/2006" xmlns:r="http://schemas.openxmlformats.org/officeDocument/2006/relationships" xmlns:w="http://schemas.openxmlformats.org/wordprocessingml/2006/main" xmlns:w14="http://schemas.microsoft.com/office/word/2010/wordml" xmlns:w15="http://schemas.microsoft.com/office/word/2012/wordml" xmlns:w16cex="http://schemas.microsoft.com/office/word/2018/wordml/cex" xmlns:w16cid="http://schemas.microsoft.com/office/word/2016/wordml/cid" xmlns:w16="http://schemas.microsoft.com/office/word/2018/wordml" xmlns:w16sdtdh="http://schemas.microsoft.com/office/word/2020/wordml/sdtdatahash" xmlns:w16se="http://schemas.microsoft.com/office/word/2015/wordml/symex" mc:Ignorable="w14 w15 w16se w16cid w16 w16cex w16sdtdh">
   <w:docDefaults>
     <w:rPrDefault>
       <w:rPr>

</xml_diff>

<commit_message>
upgraded git to the documents used in 2024 (hopefully)
</commit_message>
<xml_diff>
--- a/Step-3-4/Actual_ET_3_4-answer-sheet.docx
+++ b/Step-3-4/Actual_ET_3_4-answer-sheet.docx
@@ -15,17 +15,8 @@
           <w:b/>
           <w:sz w:val="32"/>
         </w:rPr>
-        <w:t xml:space="preserve">Actual ET of </w:t>
-      </w:r>
-      <w:proofErr w:type="spellStart"/>
-      <w:r>
-        <w:rPr>
-          <w:b/>
-          <w:sz w:val="32"/>
-        </w:rPr>
-        <w:t>Hupsel</w:t>
-      </w:r>
-      <w:proofErr w:type="spellEnd"/>
+        <w:t>Actual ET of Hupsel</w:t>
+      </w:r>
       <w:r>
         <w:rPr>
           <w:b/>
@@ -79,16 +70,11 @@
           </w:tcPr>
           <w:bookmarkEnd w:id="0"/>
           <w:p>
-            <w:proofErr w:type="gramStart"/>
             <w:r>
               <w:t xml:space="preserve">Student </w:t>
             </w:r>
             <w:r>
-              <w:t xml:space="preserve"> (</w:t>
-            </w:r>
-            <w:proofErr w:type="gramEnd"/>
-            <w:r>
-              <w:t>name)</w:t>
+              <w:t xml:space="preserve"> (name)</w:t>
             </w:r>
           </w:p>
         </w:tc>
@@ -113,15 +99,16 @@
         <w:t>F</w:t>
       </w:r>
       <w:r>
-        <w:t xml:space="preserve">irst collect </w:t>
-      </w:r>
-      <w:proofErr w:type="gramStart"/>
-      <w:r>
-        <w:t>some of</w:t>
-      </w:r>
-      <w:proofErr w:type="gramEnd"/>
-      <w:r>
-        <w:t xml:space="preserve"> your insights from Step 1 and Step 2 here.</w:t>
+        <w:t>irst collect some of your insights from Step 1 and Step 2 here</w:t>
+      </w:r>
+      <w:r>
+        <w:t>, just to have them in one place</w:t>
+      </w:r>
+      <w:r>
+        <w:t xml:space="preserve"> (i.e. these were </w:t>
+      </w:r>
+      <w:r>
+        <w:t>the outcomes from the last questions in step 1 and step 2).</w:t>
       </w:r>
     </w:p>
     <w:p>
@@ -143,28 +130,12 @@
         <w:t>4</w:t>
       </w:r>
       <w:r>
-        <w:t xml:space="preserve"> </w:t>
-      </w:r>
-      <w:proofErr w:type="spellStart"/>
-      <w:r>
-        <w:t>Hupsel</w:t>
-      </w:r>
-      <w:proofErr w:type="spellEnd"/>
-      <w:r>
-        <w:t xml:space="preserve"> data.</w:t>
+        <w:t xml:space="preserve"> Hupsel data.</w:t>
       </w:r>
     </w:p>
     <w:p>
       <w:r>
-        <w:t xml:space="preserve">What is the overall </w:t>
-      </w:r>
-      <w:proofErr w:type="gramStart"/>
-      <w:r>
-        <w:t>magnitude</w:t>
-      </w:r>
-      <w:proofErr w:type="gramEnd"/>
-      <w:r>
-        <w:t xml:space="preserve"> the crop factor? Is the crop factor constant over time, and if not, can you explain the variations (or at least bring forward a hypothesis)?</w:t>
+        <w:t>What is the overall magnitude the crop factor? Is the crop factor constant over time, and if not, can you explain the variations (or at least bring forward a hypothesis)?</w:t>
       </w:r>
     </w:p>
     <w:tbl>
@@ -276,30 +247,8 @@
               <w:rPr>
                 <w:b/>
               </w:rPr>
-              <w:t xml:space="preserve">What </w:t>
-            </w:r>
-            <w:proofErr w:type="gramStart"/>
-            <w:r>
-              <w:rPr>
-                <w:b/>
-              </w:rPr>
-              <w:t>determines</w:t>
-            </w:r>
-            <w:proofErr w:type="gramEnd"/>
-            <w:r>
-              <w:rPr>
-                <w:b/>
-              </w:rPr>
-              <w:t xml:space="preserve"> the </w:t>
-            </w:r>
-            <w:proofErr w:type="spellStart"/>
-            <w:r>
-              <w:rPr>
-                <w:b/>
-              </w:rPr>
-              <w:t>variabililty</w:t>
-            </w:r>
-            <w:proofErr w:type="spellEnd"/>
+              <w:t>What determines the variabililty</w:t>
+            </w:r>
           </w:p>
         </w:tc>
         <w:tc>
@@ -313,23 +262,7 @@
     <w:p/>
     <w:p>
       <w:r>
-        <w:t>In the table below, indicate a few conditions: give the typical value for the ‘crop factor’ for grass evapotranspiration, and the variables that characterize that condition (</w:t>
-      </w:r>
-      <w:proofErr w:type="gramStart"/>
-      <w:r>
-        <w:t>e.g.</w:t>
-      </w:r>
-      <w:proofErr w:type="gramEnd"/>
-      <w:r>
-        <w:t xml:space="preserve"> when no rain and high temperatures -&gt; crop factor = ...). It is up to you to see how many conditions you distinguish (</w:t>
-      </w:r>
-      <w:proofErr w:type="gramStart"/>
-      <w:r>
-        <w:t>i.e.</w:t>
-      </w:r>
-      <w:proofErr w:type="gramEnd"/>
-      <w:r>
-        <w:t xml:space="preserve"> how many rows you fill) and how many variables you need to describe a given condition (how many columns you need).</w:t>
+        <w:t>In the table below, indicate a few conditions: give the typical value for the ‘crop factor’ for grass evapotranspiration, and the variables that characterize that condition (e.g. when no rain and high temperatures -&gt; crop factor = ...). It is up to you to see how many conditions you distinguish (i.e. how many rows you fill) and how many variables you need to describe a given condition (how many columns you need).</w:t>
       </w:r>
     </w:p>
     <w:tbl>
@@ -629,28 +562,12 @@
         <w:pStyle w:val="Heading2"/>
       </w:pPr>
       <w:r>
-        <w:t xml:space="preserve">Step 2: crop factors for bare soil – 2009 </w:t>
-      </w:r>
-      <w:proofErr w:type="spellStart"/>
-      <w:r>
-        <w:t>Transregio</w:t>
-      </w:r>
-      <w:proofErr w:type="spellEnd"/>
-      <w:r>
-        <w:t xml:space="preserve"> data.</w:t>
+        <w:t>Step 2: crop factors for bare soil – 2009 Transregio data.</w:t>
       </w:r>
     </w:p>
     <w:p>
       <w:r>
-        <w:t xml:space="preserve">What is the overall </w:t>
-      </w:r>
-      <w:proofErr w:type="gramStart"/>
-      <w:r>
-        <w:t>magnitude</w:t>
-      </w:r>
-      <w:proofErr w:type="gramEnd"/>
-      <w:r>
-        <w:t xml:space="preserve"> the crop factor? Is the crop factor constant over time, and if not, can you explain the variations (or at least bring forward a hypothesis)?</w:t>
+        <w:t>What is the overall magnitude the crop factor? Is the crop factor constant over time, and if not, can you explain the variations (or at least bring forward a hypothesis)?</w:t>
       </w:r>
     </w:p>
     <w:tbl>
@@ -762,30 +679,8 @@
               <w:rPr>
                 <w:b/>
               </w:rPr>
-              <w:t xml:space="preserve">What </w:t>
-            </w:r>
-            <w:proofErr w:type="gramStart"/>
-            <w:r>
-              <w:rPr>
-                <w:b/>
-              </w:rPr>
-              <w:t>determines</w:t>
-            </w:r>
-            <w:proofErr w:type="gramEnd"/>
-            <w:r>
-              <w:rPr>
-                <w:b/>
-              </w:rPr>
-              <w:t xml:space="preserve"> the </w:t>
-            </w:r>
-            <w:proofErr w:type="spellStart"/>
-            <w:r>
-              <w:rPr>
-                <w:b/>
-              </w:rPr>
-              <w:t>variabililty</w:t>
-            </w:r>
-            <w:proofErr w:type="spellEnd"/>
+              <w:t>What determines the variabililty</w:t>
+            </w:r>
           </w:p>
         </w:tc>
         <w:tc>
@@ -799,27 +694,11 @@
     <w:p/>
     <w:p>
       <w:r>
-        <w:t>In the table below, indicate a few conditions: give the typical value for the ‘crop factor’ for bare soil evaporation, and the variables that characterize that condition (</w:t>
-      </w:r>
-      <w:proofErr w:type="gramStart"/>
-      <w:r>
-        <w:t>e.g.</w:t>
-      </w:r>
-      <w:proofErr w:type="gramEnd"/>
-      <w:r>
-        <w:t xml:space="preserve"> when no rain and high temperatures -&gt; crop factor = ...). It is up to you to see how many </w:t>
+        <w:t xml:space="preserve">In the table below, indicate a few conditions: give the typical value for the ‘crop factor’ for bare soil evaporation, and the variables that characterize that condition (e.g. when </w:t>
       </w:r>
       <w:r>
         <w:lastRenderedPageBreak/>
-        <w:t>conditions you distinguish (</w:t>
-      </w:r>
-      <w:proofErr w:type="gramStart"/>
-      <w:r>
-        <w:t>i.e.</w:t>
-      </w:r>
-      <w:proofErr w:type="gramEnd"/>
-      <w:r>
-        <w:t xml:space="preserve"> how many rows you fill) and how many variables you need to describe a given condition (how many columns you need).</w:t>
+        <w:t>no rain and high temperatures -&gt; crop factor = ...). It is up to you to see how many conditions you distinguish (i.e. how many rows you fill) and how many variables you need to describe a given condition (how many columns you need).</w:t>
       </w:r>
     </w:p>
     <w:tbl>
@@ -1128,7 +1007,7 @@
         <w:t>Characterize conditions in the May 202</w:t>
       </w:r>
       <w:r>
-        <w:t>3</w:t>
+        <w:t>4</w:t>
       </w:r>
       <w:r>
         <w:t xml:space="preserve"> dataset</w:t>
@@ -1136,15 +1015,7 @@
     </w:p>
     <w:p>
       <w:r>
-        <w:t xml:space="preserve">In the table below describe the weather conditions in the 3-week period in broad terms. Insert graphs of some of the </w:t>
-      </w:r>
-      <w:proofErr w:type="gramStart"/>
-      <w:r>
-        <w:t>variables, and</w:t>
-      </w:r>
-      <w:proofErr w:type="gramEnd"/>
-      <w:r>
-        <w:t xml:space="preserve"> describe in words the variation that you observe (keep it concise).</w:t>
+        <w:t>In the table below describe the weather conditions in the 3-week period in broad terms. Insert graphs of some of the variables, and describe in words the variation that you observe (keep it concise).</w:t>
       </w:r>
     </w:p>
     <w:tbl>
@@ -1326,15 +1197,13 @@
     <w:p/>
     <w:p>
       <w:r>
-        <w:t xml:space="preserve">Based on your analysis above, try to </w:t>
-      </w:r>
-      <w:proofErr w:type="gramStart"/>
-      <w:r>
-        <w:t>identify</w:t>
-      </w:r>
-      <w:proofErr w:type="gramEnd"/>
-      <w:r>
-        <w:t xml:space="preserve"> a number of periods of similar weather and concisely describe them. Indicate them with the start and end day (day in May 2014). The number of rows in the table is arbitrary</w:t>
+        <w:t xml:space="preserve">Based on your analysis above, try to identify a number of periods of similar weather and concisely describe them. Indicate them with the start and end day (day in May </w:t>
+      </w:r>
+      <w:r>
+        <w:t>2024</w:t>
+      </w:r>
+      <w:r>
+        <w:t>). The number of rows in the table is arbitrary</w:t>
       </w:r>
     </w:p>
     <w:tbl>
@@ -1540,16 +1409,30 @@
         <w:t xml:space="preserve"> for May 202</w:t>
       </w:r>
       <w:r>
-        <w:t>3</w:t>
-      </w:r>
-      <w:r>
-        <w:t xml:space="preserve"> (are the values reasonable. how do they compare to the values you computed for 201</w:t>
-      </w:r>
-      <w:r>
         <w:t>4</w:t>
       </w:r>
       <w:r>
-        <w:t>?).</w:t>
+        <w:t xml:space="preserve">. </w:t>
+      </w:r>
+    </w:p>
+    <w:p>
+      <w:r>
+        <w:t xml:space="preserve">Provide some comments on the values you obtained: </w:t>
+      </w:r>
+      <w:r>
+        <w:t>are the values reasonable</w:t>
+      </w:r>
+      <w:r>
+        <w:t>,</w:t>
+      </w:r>
+      <w:r>
+        <w:t xml:space="preserve"> how do they compare to the values you computed for 201</w:t>
+      </w:r>
+      <w:r>
+        <w:t>4</w:t>
+      </w:r>
+      <w:r>
+        <w:t>?</w:t>
       </w:r>
     </w:p>
     <w:tbl>
@@ -1569,7 +1452,27 @@
           <w:tcPr>
             <w:tcW w:w="9096" w:type="dxa"/>
           </w:tcPr>
-          <w:p/>
+          <w:p>
+            <w:r>
+              <w:lastRenderedPageBreak/>
+              <w:t>Data/graph</w:t>
+            </w:r>
+          </w:p>
+        </w:tc>
+      </w:tr>
+      <w:tr>
+        <w:trPr>
+          <w:trHeight w:val="1125"/>
+        </w:trPr>
+        <w:tc>
+          <w:tcPr>
+            <w:tcW w:w="9096" w:type="dxa"/>
+          </w:tcPr>
+          <w:p>
+            <w:r>
+              <w:t>Comments/remarks:</w:t>
+            </w:r>
+          </w:p>
         </w:tc>
       </w:tr>
     </w:tbl>
@@ -1593,15 +1496,7 @@
     </w:p>
     <w:p>
       <w:r>
-        <w:t xml:space="preserve">In the table below explain how you constructed your time series for the crop factor for grass (if you clearly explained it un the preparation section above, just </w:t>
-      </w:r>
-      <w:proofErr w:type="gramStart"/>
-      <w:r>
-        <w:t>refer</w:t>
-      </w:r>
-      <w:proofErr w:type="gramEnd"/>
-      <w:r>
-        <w:t xml:space="preserve"> there) and give the values and/or include a graph.</w:t>
+        <w:t>In the table below explain how you constructed your time series for the crop factor for grass (if you clearly explained it un the preparation section above, just refer there) and give the values and/or include a graph.</w:t>
       </w:r>
     </w:p>
     <w:tbl>
@@ -1634,7 +1529,14 @@
                 <w:b/>
                 <w:bCs/>
               </w:rPr>
-              <w:t>Method</w:t>
+              <w:t>Explanation of m</w:t>
+            </w:r>
+            <w:r>
+              <w:rPr>
+                <w:b/>
+                <w:bCs/>
+              </w:rPr>
+              <w:t>ethod</w:t>
             </w:r>
           </w:p>
         </w:tc>
@@ -1700,15 +1602,7 @@
     </w:p>
     <w:p>
       <w:r>
-        <w:t xml:space="preserve">In the table below explain how you constructed your time series for the crop factor for grass (if you clearly explained it un the preparation section above, just </w:t>
-      </w:r>
-      <w:proofErr w:type="gramStart"/>
-      <w:r>
-        <w:t>refer</w:t>
-      </w:r>
-      <w:proofErr w:type="gramEnd"/>
-      <w:r>
-        <w:t xml:space="preserve"> there) and give the values and/or include a graph.</w:t>
+        <w:t>In the table below explain how you constructed your time series for the crop factor for grass (if you clearly explained it un the preparation section above, just refer there) and give the values and/or include a graph.</w:t>
       </w:r>
     </w:p>
     <w:tbl>
@@ -1741,7 +1635,14 @@
                 <w:b/>
                 <w:bCs/>
               </w:rPr>
-              <w:t>Method</w:t>
+              <w:t>Explanation of m</w:t>
+            </w:r>
+            <w:r>
+              <w:rPr>
+                <w:b/>
+                <w:bCs/>
+              </w:rPr>
+              <w:t>ethod</w:t>
             </w:r>
           </w:p>
         </w:tc>
@@ -1772,6 +1673,7 @@
                 <w:b/>
                 <w:bCs/>
               </w:rPr>
+              <w:lastRenderedPageBreak/>
               <w:t>Values / graph</w:t>
             </w:r>
           </w:p>
@@ -1790,7 +1692,6 @@
         <w:pStyle w:val="Heading1"/>
       </w:pPr>
       <w:r>
-        <w:lastRenderedPageBreak/>
         <w:t>Actual ET for grass and bare soil</w:t>
       </w:r>
     </w:p>
@@ -1829,7 +1730,14 @@
                 <w:b/>
                 <w:bCs/>
               </w:rPr>
-              <w:t>Method</w:t>
+              <w:t>Explanation of m</w:t>
+            </w:r>
+            <w:r>
+              <w:rPr>
+                <w:b/>
+                <w:bCs/>
+              </w:rPr>
+              <w:t>ethod</w:t>
             </w:r>
           </w:p>
         </w:tc>
@@ -1878,28 +1786,21 @@
         <w:pStyle w:val="Heading1"/>
       </w:pPr>
       <w:r>
-        <w:t xml:space="preserve">Actual ET for the </w:t>
-      </w:r>
-      <w:proofErr w:type="spellStart"/>
-      <w:r>
-        <w:t>Hupsel</w:t>
-      </w:r>
-      <w:proofErr w:type="spellEnd"/>
-      <w:r>
-        <w:t xml:space="preserve"> catchment</w:t>
+        <w:t xml:space="preserve">Actual ET </w:t>
+      </w:r>
+      <w:r>
+        <w:t xml:space="preserve">of the Hupsel catchment </w:t>
       </w:r>
     </w:p>
     <w:p>
       <w:r>
-        <w:t xml:space="preserve">In the table below explain how you constructed your time series for the actual ET of the catchment </w:t>
-      </w:r>
-      <w:proofErr w:type="gramStart"/>
-      <w:r>
-        <w:t>as a whole give</w:t>
-      </w:r>
-      <w:proofErr w:type="gramEnd"/>
-      <w:r>
-        <w:t xml:space="preserve"> the values and/or include a graph.</w:t>
+        <w:t xml:space="preserve">In the table below explain how you constructed your time series for the actual ET of </w:t>
+      </w:r>
+      <w:r>
+        <w:t xml:space="preserve">the Hupsel catchment </w:t>
+      </w:r>
+      <w:r>
+        <w:t>and give the values and/or include a graph.</w:t>
       </w:r>
     </w:p>
     <w:tbl>
@@ -1932,7 +1833,14 @@
                 <w:b/>
                 <w:bCs/>
               </w:rPr>
-              <w:t>Method</w:t>
+              <w:t>Explanation of m</w:t>
+            </w:r>
+            <w:r>
+              <w:rPr>
+                <w:b/>
+                <w:bCs/>
+              </w:rPr>
+              <w:t>ethod</w:t>
             </w:r>
           </w:p>
         </w:tc>
@@ -1975,6 +1883,69 @@
         </w:tc>
       </w:tr>
     </w:tbl>
+    <w:p/>
+    <w:p>
+      <w:pPr>
+        <w:pStyle w:val="Heading1"/>
+      </w:pPr>
+      <w:r>
+        <w:t xml:space="preserve">Prepare </w:t>
+      </w:r>
+      <w:r>
+        <w:t>and upload the Excel file with actual ET data</w:t>
+      </w:r>
+    </w:p>
+    <w:p>
+      <w:r>
+        <w:t>See the notebook:</w:t>
+      </w:r>
+    </w:p>
+    <w:p>
+      <w:pPr>
+        <w:pStyle w:val="ListParagraph"/>
+        <w:numPr>
+          <w:ilvl w:val="0"/>
+          <w:numId w:val="8"/>
+        </w:numPr>
+      </w:pPr>
+      <w:r>
+        <w:t>Prepare the Excel file with data</w:t>
+      </w:r>
+    </w:p>
+    <w:p>
+      <w:pPr>
+        <w:pStyle w:val="ListParagraph"/>
+        <w:numPr>
+          <w:ilvl w:val="0"/>
+          <w:numId w:val="8"/>
+        </w:numPr>
+      </w:pPr>
+      <w:r>
+        <w:t>Upload it to the appropriate assignment in Brightspace</w:t>
+      </w:r>
+    </w:p>
+    <w:p>
+      <w:pPr>
+        <w:pStyle w:val="ListParagraph"/>
+        <w:ind w:left="680"/>
+      </w:pPr>
+      <w:r>
+        <w:t xml:space="preserve">Also upload </w:t>
+      </w:r>
+      <w:r>
+        <w:rPr>
+          <w:i/>
+          <w:iCs/>
+        </w:rPr>
+        <w:t>this</w:t>
+      </w:r>
+      <w:r>
+        <w:t xml:space="preserve"> file to the appropriate assignment in Brightspace</w:t>
+      </w:r>
+      <w:r>
+        <w:t xml:space="preserve"> </w:t>
+      </w:r>
+    </w:p>
     <w:p/>
     <w:sectPr>
       <w:pgSz w:w="11906" w:h="16838"/>
@@ -2102,6 +2073,231 @@
     </w:lvl>
   </w:abstractNum>
   <w:abstractNum w:abstractNumId="1" w15:restartNumberingAfterBreak="0">
+    <w:nsid w:val="195208FC"/>
+    <w:multiLevelType w:val="hybridMultilevel"/>
+    <w:tmpl w:val="BB0EB284"/>
+    <w:lvl w:ilvl="0" w:tplc="7CB6CC00">
+      <w:numFmt w:val="bullet"/>
+      <w:lvlText w:val=""/>
+      <w:lvlJc w:val="left"/>
+      <w:pPr>
+        <w:ind w:left="720" w:hanging="360"/>
+      </w:pPr>
+      <w:rPr>
+        <w:rFonts w:ascii="Symbol" w:eastAsiaTheme="minorHAnsi" w:hAnsi="Symbol" w:cstheme="minorBidi" w:hint="default"/>
+      </w:rPr>
+    </w:lvl>
+    <w:lvl w:ilvl="1" w:tplc="04130003" w:tentative="1">
+      <w:start w:val="1"/>
+      <w:numFmt w:val="bullet"/>
+      <w:lvlText w:val="o"/>
+      <w:lvlJc w:val="left"/>
+      <w:pPr>
+        <w:ind w:left="1440" w:hanging="360"/>
+      </w:pPr>
+      <w:rPr>
+        <w:rFonts w:ascii="Courier New" w:hAnsi="Courier New" w:cs="Courier New" w:hint="default"/>
+      </w:rPr>
+    </w:lvl>
+    <w:lvl w:ilvl="2" w:tplc="04130005" w:tentative="1">
+      <w:start w:val="1"/>
+      <w:numFmt w:val="bullet"/>
+      <w:lvlText w:val=""/>
+      <w:lvlJc w:val="left"/>
+      <w:pPr>
+        <w:ind w:left="2160" w:hanging="360"/>
+      </w:pPr>
+      <w:rPr>
+        <w:rFonts w:ascii="Wingdings" w:hAnsi="Wingdings" w:hint="default"/>
+      </w:rPr>
+    </w:lvl>
+    <w:lvl w:ilvl="3" w:tplc="04130001" w:tentative="1">
+      <w:start w:val="1"/>
+      <w:numFmt w:val="bullet"/>
+      <w:lvlText w:val=""/>
+      <w:lvlJc w:val="left"/>
+      <w:pPr>
+        <w:ind w:left="2880" w:hanging="360"/>
+      </w:pPr>
+      <w:rPr>
+        <w:rFonts w:ascii="Symbol" w:hAnsi="Symbol" w:hint="default"/>
+      </w:rPr>
+    </w:lvl>
+    <w:lvl w:ilvl="4" w:tplc="04130003" w:tentative="1">
+      <w:start w:val="1"/>
+      <w:numFmt w:val="bullet"/>
+      <w:lvlText w:val="o"/>
+      <w:lvlJc w:val="left"/>
+      <w:pPr>
+        <w:ind w:left="3600" w:hanging="360"/>
+      </w:pPr>
+      <w:rPr>
+        <w:rFonts w:ascii="Courier New" w:hAnsi="Courier New" w:cs="Courier New" w:hint="default"/>
+      </w:rPr>
+    </w:lvl>
+    <w:lvl w:ilvl="5" w:tplc="04130005" w:tentative="1">
+      <w:start w:val="1"/>
+      <w:numFmt w:val="bullet"/>
+      <w:lvlText w:val=""/>
+      <w:lvlJc w:val="left"/>
+      <w:pPr>
+        <w:ind w:left="4320" w:hanging="360"/>
+      </w:pPr>
+      <w:rPr>
+        <w:rFonts w:ascii="Wingdings" w:hAnsi="Wingdings" w:hint="default"/>
+      </w:rPr>
+    </w:lvl>
+    <w:lvl w:ilvl="6" w:tplc="04130001" w:tentative="1">
+      <w:start w:val="1"/>
+      <w:numFmt w:val="bullet"/>
+      <w:lvlText w:val=""/>
+      <w:lvlJc w:val="left"/>
+      <w:pPr>
+        <w:ind w:left="5040" w:hanging="360"/>
+      </w:pPr>
+      <w:rPr>
+        <w:rFonts w:ascii="Symbol" w:hAnsi="Symbol" w:hint="default"/>
+      </w:rPr>
+    </w:lvl>
+    <w:lvl w:ilvl="7" w:tplc="04130003" w:tentative="1">
+      <w:start w:val="1"/>
+      <w:numFmt w:val="bullet"/>
+      <w:lvlText w:val="o"/>
+      <w:lvlJc w:val="left"/>
+      <w:pPr>
+        <w:ind w:left="5760" w:hanging="360"/>
+      </w:pPr>
+      <w:rPr>
+        <w:rFonts w:ascii="Courier New" w:hAnsi="Courier New" w:cs="Courier New" w:hint="default"/>
+      </w:rPr>
+    </w:lvl>
+    <w:lvl w:ilvl="8" w:tplc="04130005" w:tentative="1">
+      <w:start w:val="1"/>
+      <w:numFmt w:val="bullet"/>
+      <w:lvlText w:val=""/>
+      <w:lvlJc w:val="left"/>
+      <w:pPr>
+        <w:ind w:left="6480" w:hanging="360"/>
+      </w:pPr>
+      <w:rPr>
+        <w:rFonts w:ascii="Wingdings" w:hAnsi="Wingdings" w:hint="default"/>
+      </w:rPr>
+    </w:lvl>
+  </w:abstractNum>
+  <w:abstractNum w:abstractNumId="2" w15:restartNumberingAfterBreak="0">
+    <w:nsid w:val="1E803E97"/>
+    <w:multiLevelType w:val="hybridMultilevel"/>
+    <w:tmpl w:val="B6E635A6"/>
+    <w:lvl w:ilvl="0" w:tplc="08090001">
+      <w:start w:val="1"/>
+      <w:numFmt w:val="bullet"/>
+      <w:lvlText w:val=""/>
+      <w:lvlJc w:val="left"/>
+      <w:pPr>
+        <w:ind w:left="720" w:hanging="360"/>
+      </w:pPr>
+      <w:rPr>
+        <w:rFonts w:ascii="Symbol" w:hAnsi="Symbol" w:hint="default"/>
+      </w:rPr>
+    </w:lvl>
+    <w:lvl w:ilvl="1" w:tplc="08090003">
+      <w:start w:val="1"/>
+      <w:numFmt w:val="bullet"/>
+      <w:lvlText w:val="o"/>
+      <w:lvlJc w:val="left"/>
+      <w:pPr>
+        <w:ind w:left="1440" w:hanging="360"/>
+      </w:pPr>
+      <w:rPr>
+        <w:rFonts w:ascii="Courier New" w:hAnsi="Courier New" w:cs="Courier New" w:hint="default"/>
+      </w:rPr>
+    </w:lvl>
+    <w:lvl w:ilvl="2" w:tplc="08090005" w:tentative="1">
+      <w:start w:val="1"/>
+      <w:numFmt w:val="bullet"/>
+      <w:lvlText w:val=""/>
+      <w:lvlJc w:val="left"/>
+      <w:pPr>
+        <w:ind w:left="2160" w:hanging="360"/>
+      </w:pPr>
+      <w:rPr>
+        <w:rFonts w:ascii="Wingdings" w:hAnsi="Wingdings" w:hint="default"/>
+      </w:rPr>
+    </w:lvl>
+    <w:lvl w:ilvl="3" w:tplc="08090001" w:tentative="1">
+      <w:start w:val="1"/>
+      <w:numFmt w:val="bullet"/>
+      <w:lvlText w:val=""/>
+      <w:lvlJc w:val="left"/>
+      <w:pPr>
+        <w:ind w:left="2880" w:hanging="360"/>
+      </w:pPr>
+      <w:rPr>
+        <w:rFonts w:ascii="Symbol" w:hAnsi="Symbol" w:hint="default"/>
+      </w:rPr>
+    </w:lvl>
+    <w:lvl w:ilvl="4" w:tplc="08090003" w:tentative="1">
+      <w:start w:val="1"/>
+      <w:numFmt w:val="bullet"/>
+      <w:lvlText w:val="o"/>
+      <w:lvlJc w:val="left"/>
+      <w:pPr>
+        <w:ind w:left="3600" w:hanging="360"/>
+      </w:pPr>
+      <w:rPr>
+        <w:rFonts w:ascii="Courier New" w:hAnsi="Courier New" w:cs="Courier New" w:hint="default"/>
+      </w:rPr>
+    </w:lvl>
+    <w:lvl w:ilvl="5" w:tplc="08090005" w:tentative="1">
+      <w:start w:val="1"/>
+      <w:numFmt w:val="bullet"/>
+      <w:lvlText w:val=""/>
+      <w:lvlJc w:val="left"/>
+      <w:pPr>
+        <w:ind w:left="4320" w:hanging="360"/>
+      </w:pPr>
+      <w:rPr>
+        <w:rFonts w:ascii="Wingdings" w:hAnsi="Wingdings" w:hint="default"/>
+      </w:rPr>
+    </w:lvl>
+    <w:lvl w:ilvl="6" w:tplc="08090001" w:tentative="1">
+      <w:start w:val="1"/>
+      <w:numFmt w:val="bullet"/>
+      <w:lvlText w:val=""/>
+      <w:lvlJc w:val="left"/>
+      <w:pPr>
+        <w:ind w:left="5040" w:hanging="360"/>
+      </w:pPr>
+      <w:rPr>
+        <w:rFonts w:ascii="Symbol" w:hAnsi="Symbol" w:hint="default"/>
+      </w:rPr>
+    </w:lvl>
+    <w:lvl w:ilvl="7" w:tplc="08090003" w:tentative="1">
+      <w:start w:val="1"/>
+      <w:numFmt w:val="bullet"/>
+      <w:lvlText w:val="o"/>
+      <w:lvlJc w:val="left"/>
+      <w:pPr>
+        <w:ind w:left="5760" w:hanging="360"/>
+      </w:pPr>
+      <w:rPr>
+        <w:rFonts w:ascii="Courier New" w:hAnsi="Courier New" w:cs="Courier New" w:hint="default"/>
+      </w:rPr>
+    </w:lvl>
+    <w:lvl w:ilvl="8" w:tplc="08090005" w:tentative="1">
+      <w:start w:val="1"/>
+      <w:numFmt w:val="bullet"/>
+      <w:lvlText w:val=""/>
+      <w:lvlJc w:val="left"/>
+      <w:pPr>
+        <w:ind w:left="6480" w:hanging="360"/>
+      </w:pPr>
+      <w:rPr>
+        <w:rFonts w:ascii="Wingdings" w:hAnsi="Wingdings" w:hint="default"/>
+      </w:rPr>
+    </w:lvl>
+  </w:abstractNum>
+  <w:abstractNum w:abstractNumId="3" w15:restartNumberingAfterBreak="0">
     <w:nsid w:val="20DA79CE"/>
     <w:multiLevelType w:val="multilevel"/>
     <w:tmpl w:val="300C8BA8"/>
@@ -2250,7 +2446,7 @@
       </w:rPr>
     </w:lvl>
   </w:abstractNum>
-  <w:abstractNum w:abstractNumId="2" w15:restartNumberingAfterBreak="0">
+  <w:abstractNum w:abstractNumId="4" w15:restartNumberingAfterBreak="0">
     <w:nsid w:val="3FCF37A9"/>
     <w:multiLevelType w:val="hybridMultilevel"/>
     <w:tmpl w:val="26C826AE"/>
@@ -2363,7 +2559,7 @@
       </w:rPr>
     </w:lvl>
   </w:abstractNum>
-  <w:abstractNum w:abstractNumId="3" w15:restartNumberingAfterBreak="0">
+  <w:abstractNum w:abstractNumId="5" w15:restartNumberingAfterBreak="0">
     <w:nsid w:val="560A77F9"/>
     <w:multiLevelType w:val="hybridMultilevel"/>
     <w:tmpl w:val="21F4FD1A"/>
@@ -2373,7 +2569,7 @@
       <w:lvlText w:val="%1."/>
       <w:lvlJc w:val="left"/>
       <w:pPr>
-        <w:ind w:left="720" w:hanging="360"/>
+        <w:ind w:left="360" w:hanging="360"/>
       </w:pPr>
       <w:rPr>
         <w:rFonts w:hint="default"/>
@@ -2456,24 +2652,30 @@
     <w:abstractNumId w:val="0"/>
   </w:num>
   <w:num w:numId="2" w16cid:durableId="691345125">
-    <w:abstractNumId w:val="2"/>
+    <w:abstractNumId w:val="4"/>
   </w:num>
   <w:num w:numId="3" w16cid:durableId="313997552">
-    <w:abstractNumId w:val="3"/>
+    <w:abstractNumId w:val="5"/>
   </w:num>
   <w:num w:numId="4" w16cid:durableId="1246232985">
-    <w:abstractNumId w:val="3"/>
+    <w:abstractNumId w:val="5"/>
     <w:lvlOverride w:ilvl="0">
       <w:startOverride w:val="1"/>
     </w:lvlOverride>
   </w:num>
   <w:num w:numId="5" w16cid:durableId="352459654">
-    <w:abstractNumId w:val="3"/>
+    <w:abstractNumId w:val="5"/>
     <w:lvlOverride w:ilvl="0">
       <w:startOverride w:val="1"/>
     </w:lvlOverride>
   </w:num>
   <w:num w:numId="6" w16cid:durableId="2008291571">
+    <w:abstractNumId w:val="3"/>
+  </w:num>
+  <w:num w:numId="7" w16cid:durableId="1366979275">
+    <w:abstractNumId w:val="2"/>
+  </w:num>
+  <w:num w:numId="8" w16cid:durableId="814682991">
     <w:abstractNumId w:val="1"/>
   </w:num>
 </w:numbering>
@@ -2877,7 +3079,7 @@
   <w:style w:type="paragraph" w:default="1" w:styleId="Normal">
     <w:name w:val="Normal"/>
     <w:qFormat/>
-    <w:rsid w:val="00264E98"/>
+    <w:rsid w:val="00D821B9"/>
     <w:rPr>
       <w:sz w:val="20"/>
     </w:rPr>

</xml_diff>